<commit_message>
commented the member class and finshed the user manual
</commit_message>
<xml_diff>
--- a/Docs/User Manual.docx
+++ b/Docs/User Manual.docx
@@ -79,7 +79,7 @@
           <w:szCs w:val="44"/>
         </w:rPr>
         <w:drawing>
-          <wp:inline distT="0" distB="0" distL="0" distR="0" wp14:anchorId="01DC55FA" wp14:editId="7CDB0320">
+          <wp:inline distT="0" distB="0" distL="0" distR="0" wp14:anchorId="29E51415" wp14:editId="544023B3">
             <wp:extent cx="4343400" cy="6505045"/>
             <wp:effectExtent l="0" t="0" r="0" b="0"/>
             <wp:docPr id="1" name="Picture 1" descr="Macintosh HD:Users:campbell:Downloads:robot.jpg"/>
@@ -96,7 +96,7 @@
                     </pic:cNvPicPr>
                   </pic:nvPicPr>
                   <pic:blipFill>
-                    <a:blip r:embed="rId6">
+                    <a:blip r:embed="rId9">
                       <a:extLst>
                         <a:ext uri="{28A0092B-C50C-407E-A947-70E740481C1C}">
                           <a14:useLocalDpi xmlns:a14="http://schemas.microsoft.com/office/drawing/2010/main" val="0"/>
@@ -179,6 +179,13 @@
         <w:t>Introduction</w:t>
       </w:r>
       <w:proofErr w:type="gramEnd"/>
+      <w:r>
+        <w:rPr>
+          <w:sz w:val="28"/>
+          <w:szCs w:val="28"/>
+        </w:rPr>
+        <w:t>………………………………………………………………………………..2</w:t>
+      </w:r>
     </w:p>
     <w:p>
       <w:pPr>
@@ -210,6 +217,13 @@
         </w:rPr>
         <w:t xml:space="preserve"> Started</w:t>
       </w:r>
+      <w:r>
+        <w:rPr>
+          <w:sz w:val="28"/>
+          <w:szCs w:val="28"/>
+        </w:rPr>
+        <w:t>…………………………………………………………………………….2</w:t>
+      </w:r>
     </w:p>
     <w:p>
       <w:pPr>
@@ -241,6 +255,13 @@
         </w:rPr>
         <w:t xml:space="preserve"> a user</w:t>
       </w:r>
+      <w:r>
+        <w:rPr>
+          <w:sz w:val="28"/>
+          <w:szCs w:val="28"/>
+        </w:rPr>
+        <w:t>……………………………………………………………………..2</w:t>
+      </w:r>
     </w:p>
     <w:p>
       <w:pPr>
@@ -272,6 +293,13 @@
         </w:rPr>
         <w:t xml:space="preserve"> a user</w:t>
       </w:r>
+      <w:r>
+        <w:rPr>
+          <w:sz w:val="28"/>
+          <w:szCs w:val="28"/>
+        </w:rPr>
+        <w:t>……………………………………………………………………3</w:t>
+      </w:r>
     </w:p>
     <w:p>
       <w:pPr>
@@ -303,6 +331,13 @@
         </w:rPr>
         <w:t xml:space="preserve"> the database</w:t>
       </w:r>
+      <w:r>
+        <w:rPr>
+          <w:sz w:val="28"/>
+          <w:szCs w:val="28"/>
+        </w:rPr>
+        <w:t>…………………………………………………………….3</w:t>
+      </w:r>
     </w:p>
     <w:p>
       <w:pPr>
@@ -328,6 +363,13 @@
         </w:rPr>
         <w:t xml:space="preserve"> a user</w:t>
       </w:r>
+      <w:r>
+        <w:rPr>
+          <w:sz w:val="28"/>
+          <w:szCs w:val="28"/>
+        </w:rPr>
+        <w:t>……………………………………………………………………..3</w:t>
+      </w:r>
     </w:p>
     <w:p>
       <w:pPr>
@@ -353,6 +395,13 @@
         </w:rPr>
         <w:t xml:space="preserve"> an Existing Database</w:t>
       </w:r>
+      <w:r>
+        <w:rPr>
+          <w:sz w:val="28"/>
+          <w:szCs w:val="28"/>
+        </w:rPr>
+        <w:t>………………………………………………….3</w:t>
+      </w:r>
     </w:p>
     <w:p>
       <w:pPr>
@@ -385,6 +434,13 @@
         </w:rPr>
         <w:t xml:space="preserve"> a Database</w:t>
       </w:r>
+      <w:r>
+        <w:rPr>
+          <w:sz w:val="28"/>
+          <w:szCs w:val="28"/>
+        </w:rPr>
+        <w:t>……………………………………………………………….3</w:t>
+      </w:r>
     </w:p>
     <w:p>
       <w:pPr>
@@ -410,6 +466,13 @@
         </w:rPr>
         <w:t xml:space="preserve"> the Daemon</w:t>
       </w:r>
+      <w:r>
+        <w:rPr>
+          <w:sz w:val="28"/>
+          <w:szCs w:val="28"/>
+        </w:rPr>
+        <w:t>……………………………………………………….4</w:t>
+      </w:r>
     </w:p>
     <w:p>
       <w:pPr>
@@ -441,6 +504,13 @@
         </w:rPr>
         <w:t xml:space="preserve"> Configuration</w:t>
       </w:r>
+      <w:r>
+        <w:rPr>
+          <w:sz w:val="28"/>
+          <w:szCs w:val="28"/>
+        </w:rPr>
+        <w:t>………………………………………………………………4</w:t>
+      </w:r>
     </w:p>
     <w:p>
       <w:pPr>
@@ -472,6 +542,13 @@
         </w:rPr>
         <w:t xml:space="preserve"> ‘db.txt’ directly</w:t>
       </w:r>
+      <w:r>
+        <w:rPr>
+          <w:sz w:val="28"/>
+          <w:szCs w:val="28"/>
+        </w:rPr>
+        <w:t>…………………………………………………...4</w:t>
+      </w:r>
     </w:p>
     <w:p>
       <w:pPr>
@@ -496,6 +573,13 @@
         </w:rPr>
         <w:t xml:space="preserve"> Layout</w:t>
       </w:r>
+      <w:r>
+        <w:rPr>
+          <w:sz w:val="28"/>
+          <w:szCs w:val="28"/>
+        </w:rPr>
+        <w:t>…………………………………………………………………………4</w:t>
+      </w:r>
     </w:p>
     <w:p>
       <w:pPr>
@@ -527,6 +611,13 @@
         </w:rPr>
         <w:t xml:space="preserve"> circuit diagram</w:t>
       </w:r>
+      <w:r>
+        <w:rPr>
+          <w:sz w:val="28"/>
+          <w:szCs w:val="28"/>
+        </w:rPr>
+        <w:t>…………………………………………………………..5</w:t>
+      </w:r>
     </w:p>
     <w:p>
       <w:pPr>
@@ -541,22 +632,7 @@
           <w:szCs w:val="28"/>
         </w:rPr>
         <w:tab/>
-      </w:r>
-      <w:proofErr w:type="gramStart"/>
-      <w:r>
-        <w:rPr>
-          <w:sz w:val="28"/>
-          <w:szCs w:val="28"/>
-        </w:rPr>
-        <w:t>4.2  Embedded</w:t>
-      </w:r>
-      <w:proofErr w:type="gramEnd"/>
-      <w:r>
-        <w:rPr>
-          <w:sz w:val="28"/>
-          <w:szCs w:val="28"/>
-        </w:rPr>
-        <w:t xml:space="preserve"> </w:t>
+        <w:t xml:space="preserve">4.2  Embedded </w:t>
       </w:r>
       <w:proofErr w:type="spellStart"/>
       <w:r>
@@ -567,16 +643,23 @@
         <w:t>pinouts</w:t>
       </w:r>
       <w:proofErr w:type="spellEnd"/>
-    </w:p>
-    <w:p>
-      <w:pPr>
-        <w:rPr>
-          <w:sz w:val="28"/>
-          <w:szCs w:val="28"/>
-        </w:rPr>
-      </w:pPr>
+      <w:r>
+        <w:rPr>
+          <w:sz w:val="28"/>
+          <w:szCs w:val="28"/>
+        </w:rPr>
+        <w:t>……………………………………………………………..6</w:t>
+      </w:r>
       <w:bookmarkStart w:id="0" w:name="_GoBack"/>
       <w:bookmarkEnd w:id="0"/>
+    </w:p>
+    <w:p>
+      <w:pPr>
+        <w:rPr>
+          <w:sz w:val="28"/>
+          <w:szCs w:val="28"/>
+        </w:rPr>
+      </w:pPr>
       <w:r>
         <w:rPr>
           <w:sz w:val="28"/>
@@ -952,6 +1035,28 @@
         </w:rPr>
         <w:t xml:space="preserve"> keys and admin mode, where the administrator can make changes to the list of authorized users.</w:t>
       </w:r>
+      <w:r>
+        <w:rPr>
+          <w:sz w:val="28"/>
+          <w:szCs w:val="28"/>
+        </w:rPr>
+        <w:t xml:space="preserve">  To start in admin mode enter </w:t>
+      </w:r>
+      <w:r>
+        <w:rPr>
+          <w:i/>
+          <w:sz w:val="28"/>
+          <w:szCs w:val="28"/>
+        </w:rPr>
+        <w:t>project –admin</w:t>
+      </w:r>
+      <w:r>
+        <w:rPr>
+          <w:sz w:val="28"/>
+          <w:szCs w:val="28"/>
+        </w:rPr>
+        <w:t xml:space="preserve"> in the command window while in the same directory as the project.</w:t>
+      </w:r>
     </w:p>
     <w:p>
       <w:pPr>
@@ -988,7 +1093,44 @@
           <w:sz w:val="28"/>
           <w:szCs w:val="28"/>
         </w:rPr>
-        <w:t>After modifying the database in admin mode, the daemon will need to be reset for the changes to be detected.</w:t>
+        <w:t>After modifying the database in admin mode, the daemon will need to be r</w:t>
+      </w:r>
+      <w:r>
+        <w:rPr>
+          <w:sz w:val="28"/>
+          <w:szCs w:val="28"/>
+        </w:rPr>
+        <w:t>eset for the changes to take effect</w:t>
+      </w:r>
+      <w:r>
+        <w:rPr>
+          <w:sz w:val="28"/>
+          <w:szCs w:val="28"/>
+        </w:rPr>
+        <w:t>.</w:t>
+      </w:r>
+    </w:p>
+    <w:p>
+      <w:pPr>
+        <w:rPr>
+          <w:sz w:val="28"/>
+          <w:szCs w:val="28"/>
+        </w:rPr>
+      </w:pPr>
+    </w:p>
+    <w:p>
+      <w:pPr>
+        <w:rPr>
+          <w:sz w:val="28"/>
+          <w:szCs w:val="28"/>
+        </w:rPr>
+      </w:pPr>
+      <w:r>
+        <w:rPr>
+          <w:sz w:val="28"/>
+          <w:szCs w:val="28"/>
+        </w:rPr>
+        <w:t xml:space="preserve">Once you have gotten past the prompt at the start of the configuration utility, you will be presented with a menu interface that has a prompt at the bottom.  There will be a list of options down the side with numbers in front of them.  To choose an option, simply enter the number into the prompt and press the return key.  </w:t>
       </w:r>
     </w:p>
     <w:p>
@@ -1021,6 +1163,99 @@
     <w:p>
       <w:pPr>
         <w:rPr>
+          <w:sz w:val="28"/>
+          <w:szCs w:val="28"/>
+        </w:rPr>
+      </w:pPr>
+    </w:p>
+    <w:p>
+      <w:pPr>
+        <w:rPr>
+          <w:sz w:val="28"/>
+          <w:szCs w:val="28"/>
+        </w:rPr>
+      </w:pPr>
+      <w:r>
+        <w:rPr>
+          <w:sz w:val="28"/>
+          <w:szCs w:val="28"/>
+        </w:rPr>
+        <w:t>To add a new user to the database enter “1” into the prompt</w:t>
+      </w:r>
+      <w:r>
+        <w:rPr>
+          <w:sz w:val="28"/>
+          <w:szCs w:val="28"/>
+        </w:rPr>
+        <w:t xml:space="preserve"> at the bottom of the sc</w:t>
+      </w:r>
+      <w:r>
+        <w:rPr>
+          <w:sz w:val="28"/>
+          <w:szCs w:val="28"/>
+        </w:rPr>
+        <w:t xml:space="preserve">reen and press the return key.  Fill in the appropriate fields and remember that both the first and last name fields are limited to 30 characters and the </w:t>
+      </w:r>
+      <w:proofErr w:type="spellStart"/>
+      <w:r>
+        <w:rPr>
+          <w:sz w:val="28"/>
+          <w:szCs w:val="28"/>
+        </w:rPr>
+        <w:t>iButton</w:t>
+      </w:r>
+      <w:proofErr w:type="spellEnd"/>
+      <w:r>
+        <w:rPr>
+          <w:sz w:val="28"/>
+          <w:szCs w:val="28"/>
+        </w:rPr>
+        <w:t xml:space="preserve"> value is seven numbers between 0 and 127.</w:t>
+      </w:r>
+    </w:p>
+    <w:p>
+      <w:pPr>
+        <w:rPr>
+          <w:b/>
+          <w:sz w:val="28"/>
+          <w:szCs w:val="28"/>
+          <w:u w:val="single"/>
+        </w:rPr>
+      </w:pPr>
+    </w:p>
+    <w:p>
+      <w:pPr>
+        <w:rPr>
+          <w:b/>
+          <w:sz w:val="28"/>
+          <w:szCs w:val="28"/>
+          <w:u w:val="single"/>
+        </w:rPr>
+      </w:pPr>
+    </w:p>
+    <w:p>
+      <w:pPr>
+        <w:rPr>
+          <w:b/>
+          <w:sz w:val="28"/>
+          <w:szCs w:val="28"/>
+          <w:u w:val="single"/>
+        </w:rPr>
+      </w:pPr>
+    </w:p>
+    <w:p>
+      <w:pPr>
+        <w:rPr>
+          <w:b/>
+          <w:sz w:val="28"/>
+          <w:szCs w:val="28"/>
+          <w:u w:val="single"/>
+        </w:rPr>
+      </w:pPr>
+    </w:p>
+    <w:p>
+      <w:pPr>
+        <w:rPr>
           <w:b/>
           <w:sz w:val="28"/>
           <w:szCs w:val="28"/>
@@ -1046,6 +1281,39 @@
           <w:u w:val="single"/>
         </w:rPr>
       </w:pPr>
+    </w:p>
+    <w:p>
+      <w:pPr>
+        <w:rPr>
+          <w:sz w:val="28"/>
+          <w:szCs w:val="28"/>
+        </w:rPr>
+      </w:pPr>
+      <w:r>
+        <w:rPr>
+          <w:sz w:val="28"/>
+          <w:szCs w:val="28"/>
+        </w:rPr>
+        <w:t xml:space="preserve">To Delete a user, enter “2” at the prompt and press the return key.  Type in the user’s name at the next prompt and press the return key.  If a match is found, the user will be deleted.  If no match is found, a message will display telling you no match is found.  </w:t>
+      </w:r>
+    </w:p>
+    <w:p>
+      <w:pPr>
+        <w:rPr>
+          <w:sz w:val="28"/>
+          <w:szCs w:val="28"/>
+        </w:rPr>
+      </w:pPr>
+    </w:p>
+    <w:p>
+      <w:pPr>
+        <w:rPr>
+          <w:b/>
+          <w:sz w:val="28"/>
+          <w:szCs w:val="28"/>
+          <w:u w:val="single"/>
+        </w:rPr>
+      </w:pPr>
       <w:r>
         <w:rPr>
           <w:b/>
@@ -1065,6 +1333,53 @@
           <w:u w:val="single"/>
         </w:rPr>
       </w:pPr>
+    </w:p>
+    <w:p>
+      <w:pPr>
+        <w:rPr>
+          <w:sz w:val="28"/>
+          <w:szCs w:val="28"/>
+        </w:rPr>
+      </w:pPr>
+      <w:r>
+        <w:rPr>
+          <w:sz w:val="28"/>
+          <w:szCs w:val="28"/>
+        </w:rPr>
+        <w:t>To delete the entire database, enter “3” at the prompt and press the return key.  A prompt will appear and ask if you are sure you want to proceed</w:t>
+      </w:r>
+      <w:r>
+        <w:rPr>
+          <w:sz w:val="28"/>
+          <w:szCs w:val="28"/>
+        </w:rPr>
+        <w:t>; enter yes to proceed.  This will delete the entire database from memory.  To make this permanent, save the changes to the database.</w:t>
+      </w:r>
+    </w:p>
+    <w:p>
+      <w:pPr>
+        <w:rPr>
+          <w:sz w:val="28"/>
+          <w:szCs w:val="28"/>
+        </w:rPr>
+      </w:pPr>
+      <w:r>
+        <w:rPr>
+          <w:sz w:val="28"/>
+          <w:szCs w:val="28"/>
+        </w:rPr>
+        <w:t xml:space="preserve"> </w:t>
+      </w:r>
+    </w:p>
+    <w:p>
+      <w:pPr>
+        <w:rPr>
+          <w:b/>
+          <w:sz w:val="28"/>
+          <w:szCs w:val="28"/>
+          <w:u w:val="single"/>
+        </w:rPr>
+      </w:pPr>
       <w:r>
         <w:rPr>
           <w:b/>
@@ -1084,6 +1399,46 @@
           <w:u w:val="single"/>
         </w:rPr>
       </w:pPr>
+    </w:p>
+    <w:p>
+      <w:pPr>
+        <w:rPr>
+          <w:sz w:val="28"/>
+          <w:szCs w:val="28"/>
+        </w:rPr>
+      </w:pPr>
+      <w:r>
+        <w:rPr>
+          <w:sz w:val="28"/>
+          <w:szCs w:val="28"/>
+        </w:rPr>
+        <w:t xml:space="preserve">To display the values </w:t>
+      </w:r>
+      <w:r>
+        <w:rPr>
+          <w:sz w:val="28"/>
+          <w:szCs w:val="28"/>
+        </w:rPr>
+        <w:t>of a specific user, enter “4” at the prompt and press the return key.  Enter the user’s name at the next prompt and press the return key.  If a match is found a record will be displayed.  If not a message will appear to tell you that the record does not exist.</w:t>
+      </w:r>
+    </w:p>
+    <w:p>
+      <w:pPr>
+        <w:rPr>
+          <w:sz w:val="28"/>
+          <w:szCs w:val="28"/>
+        </w:rPr>
+      </w:pPr>
+    </w:p>
+    <w:p>
+      <w:pPr>
+        <w:rPr>
+          <w:b/>
+          <w:sz w:val="28"/>
+          <w:szCs w:val="28"/>
+          <w:u w:val="single"/>
+        </w:rPr>
+      </w:pPr>
       <w:r>
         <w:rPr>
           <w:b/>
@@ -1103,6 +1458,46 @@
           <w:u w:val="single"/>
         </w:rPr>
       </w:pPr>
+    </w:p>
+    <w:p>
+      <w:pPr>
+        <w:rPr>
+          <w:sz w:val="28"/>
+          <w:szCs w:val="28"/>
+        </w:rPr>
+      </w:pPr>
+      <w:r>
+        <w:rPr>
+          <w:sz w:val="28"/>
+          <w:szCs w:val="28"/>
+        </w:rPr>
+        <w:t>To use an existing database on a file, enter “5” at the prompt and press the return key.  At the next prompt, enter the path to the database file you wish to use.  Please ensure that the database file is properly formatted or it will not be properly read (See 3.0).  Once the database is loaded, you must save the database in order for the daemon to use it.</w:t>
+      </w:r>
+      <w:r>
+        <w:rPr>
+          <w:sz w:val="28"/>
+          <w:szCs w:val="28"/>
+        </w:rPr>
+        <w:t xml:space="preserve">  It will overwrite the contents of db.txt to become the new database.</w:t>
+      </w:r>
+    </w:p>
+    <w:p>
+      <w:pPr>
+        <w:rPr>
+          <w:sz w:val="28"/>
+          <w:szCs w:val="28"/>
+        </w:rPr>
+      </w:pPr>
+    </w:p>
+    <w:p>
+      <w:pPr>
+        <w:rPr>
+          <w:b/>
+          <w:sz w:val="28"/>
+          <w:szCs w:val="28"/>
+          <w:u w:val="single"/>
+        </w:rPr>
+      </w:pPr>
       <w:r>
         <w:rPr>
           <w:b/>
@@ -1122,15 +1517,176 @@
           <w:u w:val="single"/>
         </w:rPr>
       </w:pPr>
-      <w:r>
-        <w:rPr>
-          <w:b/>
-          <w:sz w:val="28"/>
-          <w:szCs w:val="28"/>
-          <w:u w:val="single"/>
-        </w:rPr>
-        <w:t>2.7 Launching the daemon</w:t>
-      </w:r>
+    </w:p>
+    <w:p>
+      <w:pPr>
+        <w:rPr>
+          <w:sz w:val="28"/>
+          <w:szCs w:val="28"/>
+        </w:rPr>
+      </w:pPr>
+      <w:r>
+        <w:rPr>
+          <w:sz w:val="28"/>
+          <w:szCs w:val="28"/>
+        </w:rPr>
+        <w:t xml:space="preserve">To save changes to the database, enter ether “6” or “7” at the prompt and press the return key.  “6” saves the database to ‘db.txt’ and “7” does the same thing but also exits the program.  </w:t>
+      </w:r>
+    </w:p>
+    <w:p>
+      <w:pPr>
+        <w:rPr>
+          <w:sz w:val="28"/>
+          <w:szCs w:val="28"/>
+        </w:rPr>
+      </w:pPr>
+    </w:p>
+    <w:p>
+      <w:pPr>
+        <w:rPr>
+          <w:b/>
+          <w:sz w:val="28"/>
+          <w:szCs w:val="28"/>
+          <w:u w:val="single"/>
+        </w:rPr>
+      </w:pPr>
+    </w:p>
+    <w:p>
+      <w:pPr>
+        <w:rPr>
+          <w:b/>
+          <w:sz w:val="28"/>
+          <w:szCs w:val="28"/>
+          <w:u w:val="single"/>
+        </w:rPr>
+      </w:pPr>
+    </w:p>
+    <w:p>
+      <w:pPr>
+        <w:rPr>
+          <w:b/>
+          <w:sz w:val="28"/>
+          <w:szCs w:val="28"/>
+          <w:u w:val="single"/>
+        </w:rPr>
+      </w:pPr>
+    </w:p>
+    <w:p>
+      <w:pPr>
+        <w:rPr>
+          <w:b/>
+          <w:sz w:val="28"/>
+          <w:szCs w:val="28"/>
+          <w:u w:val="single"/>
+        </w:rPr>
+      </w:pPr>
+      <w:r>
+        <w:rPr>
+          <w:b/>
+          <w:sz w:val="28"/>
+          <w:szCs w:val="28"/>
+          <w:u w:val="single"/>
+        </w:rPr>
+        <w:t>2.7 Displaying the entire database</w:t>
+      </w:r>
+    </w:p>
+    <w:p>
+      <w:pPr>
+        <w:rPr>
+          <w:b/>
+          <w:sz w:val="28"/>
+          <w:szCs w:val="28"/>
+          <w:u w:val="single"/>
+        </w:rPr>
+      </w:pPr>
+    </w:p>
+    <w:p>
+      <w:pPr>
+        <w:rPr>
+          <w:sz w:val="28"/>
+          <w:szCs w:val="28"/>
+        </w:rPr>
+      </w:pPr>
+      <w:r>
+        <w:rPr>
+          <w:sz w:val="28"/>
+          <w:szCs w:val="28"/>
+        </w:rPr>
+        <w:t xml:space="preserve">To display the entire database, enter “10” at the prompt and press the return key.  </w:t>
+      </w:r>
+    </w:p>
+    <w:p>
+      <w:pPr>
+        <w:rPr>
+          <w:b/>
+          <w:sz w:val="28"/>
+          <w:szCs w:val="28"/>
+          <w:u w:val="single"/>
+        </w:rPr>
+      </w:pPr>
+    </w:p>
+    <w:p>
+      <w:pPr>
+        <w:rPr>
+          <w:b/>
+          <w:sz w:val="28"/>
+          <w:szCs w:val="28"/>
+          <w:u w:val="single"/>
+        </w:rPr>
+      </w:pPr>
+      <w:r>
+        <w:rPr>
+          <w:b/>
+          <w:sz w:val="28"/>
+          <w:szCs w:val="28"/>
+          <w:u w:val="single"/>
+        </w:rPr>
+        <w:t>2.8</w:t>
+      </w:r>
+      <w:r>
+        <w:rPr>
+          <w:b/>
+          <w:sz w:val="28"/>
+          <w:szCs w:val="28"/>
+          <w:u w:val="single"/>
+        </w:rPr>
+        <w:t xml:space="preserve"> Launching the daemon</w:t>
+      </w:r>
+    </w:p>
+    <w:p>
+      <w:pPr>
+        <w:rPr>
+          <w:b/>
+          <w:sz w:val="28"/>
+          <w:szCs w:val="28"/>
+          <w:u w:val="single"/>
+        </w:rPr>
+      </w:pPr>
+    </w:p>
+    <w:p>
+      <w:pPr>
+        <w:rPr>
+          <w:sz w:val="28"/>
+          <w:szCs w:val="28"/>
+        </w:rPr>
+      </w:pPr>
+      <w:r>
+        <w:rPr>
+          <w:sz w:val="28"/>
+          <w:szCs w:val="28"/>
+        </w:rPr>
+        <w:t>To launch the daemon, simply start the program without any arguments from the command line.</w:t>
+      </w:r>
+    </w:p>
+    <w:p>
+      <w:pPr>
+        <w:rPr>
+          <w:b/>
+          <w:sz w:val="28"/>
+          <w:szCs w:val="28"/>
+          <w:u w:val="single"/>
+        </w:rPr>
+      </w:pPr>
     </w:p>
     <w:p>
       <w:pPr>
@@ -1259,6 +1815,7 @@
     </w:p>
     <w:p>
       <w:pPr>
+        <w:jc w:val="center"/>
         <w:rPr>
           <w:i/>
           <w:sz w:val="28"/>
@@ -1273,7 +1830,7 @@
           <w:sz w:val="28"/>
           <w:szCs w:val="28"/>
         </w:rPr>
-        <w:t>iButtonKey</w:t>
+        <w:t>dd:dd:dd:dd:dd:dd:dd</w:t>
       </w:r>
       <w:proofErr w:type="gramEnd"/>
       <w:r>
@@ -1285,6 +1842,93 @@
         <w:t>;firstname;lastname</w:t>
       </w:r>
       <w:proofErr w:type="spellEnd"/>
+    </w:p>
+    <w:p>
+      <w:pPr>
+        <w:rPr>
+          <w:sz w:val="28"/>
+          <w:szCs w:val="28"/>
+        </w:rPr>
+      </w:pPr>
+      <w:r>
+        <w:rPr>
+          <w:sz w:val="28"/>
+          <w:szCs w:val="28"/>
+        </w:rPr>
+        <w:t xml:space="preserve">Where </w:t>
+      </w:r>
+      <w:proofErr w:type="spellStart"/>
+      <w:r>
+        <w:rPr>
+          <w:sz w:val="28"/>
+          <w:szCs w:val="28"/>
+        </w:rPr>
+        <w:t>dd</w:t>
+      </w:r>
+      <w:proofErr w:type="gramStart"/>
+      <w:r>
+        <w:rPr>
+          <w:sz w:val="28"/>
+          <w:szCs w:val="28"/>
+        </w:rPr>
+        <w:t>:dd:dd:dd:dd:dd:dd</w:t>
+      </w:r>
+      <w:proofErr w:type="spellEnd"/>
+      <w:proofErr w:type="gramEnd"/>
+      <w:r>
+        <w:rPr>
+          <w:sz w:val="28"/>
+          <w:szCs w:val="28"/>
+        </w:rPr>
+        <w:t xml:space="preserve"> is the </w:t>
+      </w:r>
+      <w:proofErr w:type="spellStart"/>
+      <w:r>
+        <w:rPr>
+          <w:sz w:val="28"/>
+          <w:szCs w:val="28"/>
+        </w:rPr>
+        <w:t>iButton</w:t>
+      </w:r>
+      <w:proofErr w:type="spellEnd"/>
+      <w:r>
+        <w:rPr>
+          <w:sz w:val="28"/>
+          <w:szCs w:val="28"/>
+        </w:rPr>
+        <w:t xml:space="preserve"> address in 7 unsigned chars. </w:t>
+      </w:r>
+    </w:p>
+    <w:p>
+      <w:pPr>
+        <w:rPr>
+          <w:sz w:val="28"/>
+          <w:szCs w:val="28"/>
+        </w:rPr>
+      </w:pPr>
+    </w:p>
+    <w:p>
+      <w:pPr>
+        <w:rPr>
+          <w:sz w:val="28"/>
+          <w:szCs w:val="28"/>
+        </w:rPr>
+      </w:pPr>
+      <w:r>
+        <w:rPr>
+          <w:sz w:val="28"/>
+          <w:szCs w:val="28"/>
+        </w:rPr>
+        <w:t xml:space="preserve">Example: 34:23:03:12:45:23:28 would be valid.  </w:t>
+      </w:r>
+    </w:p>
+    <w:p>
+      <w:pPr>
+        <w:rPr>
+          <w:sz w:val="28"/>
+          <w:szCs w:val="28"/>
+        </w:rPr>
+      </w:pPr>
     </w:p>
     <w:p>
       <w:pPr>
@@ -1420,7 +2064,7 @@
           <w:szCs w:val="28"/>
         </w:rPr>
         <w:drawing>
-          <wp:inline distT="0" distB="0" distL="0" distR="0" wp14:anchorId="2F7D1AC5" wp14:editId="6D78C304">
+          <wp:inline distT="0" distB="0" distL="0" distR="0" wp14:anchorId="3BA65B1A" wp14:editId="7801BC73">
             <wp:extent cx="5486400" cy="3390900"/>
             <wp:effectExtent l="0" t="0" r="0" b="12700"/>
             <wp:docPr id="2" name="Picture 2" descr="Macintosh HD:Users:campbell:Google Drive:School:Winter13:Object-Oriented Programming:OOP Assignments:DSAD-OOP-Assignment-2:Docs:DoorEntryCircuit:raspberry-pi-door-entry-circuit.png"/>
@@ -1437,7 +2081,7 @@
                     </pic:cNvPicPr>
                   </pic:nvPicPr>
                   <pic:blipFill>
-                    <a:blip r:embed="rId7">
+                    <a:blip r:embed="rId10">
                       <a:extLst>
                         <a:ext uri="{28A0092B-C50C-407E-A947-70E740481C1C}">
                           <a14:useLocalDpi xmlns:a14="http://schemas.microsoft.com/office/drawing/2010/main" val="0"/>
@@ -1481,6 +2125,13 @@
           <w:sz w:val="28"/>
           <w:szCs w:val="28"/>
         </w:rPr>
+        <w:t xml:space="preserve">/* </w:t>
+      </w:r>
+      <w:r>
+        <w:rPr>
+          <w:sz w:val="28"/>
+          <w:szCs w:val="28"/>
+        </w:rPr>
         <w:t>Yes, It’s missing the caps Sean</w:t>
       </w:r>
       <w:r>
@@ -1490,12 +2141,149 @@
         </w:rPr>
         <w:t>.  Stop nitpicking!</w:t>
       </w:r>
-    </w:p>
-    <w:p>
-      <w:pPr>
-        <w:rPr>
-          <w:sz w:val="28"/>
-          <w:szCs w:val="28"/>
+      <w:r>
+        <w:rPr>
+          <w:sz w:val="28"/>
+          <w:szCs w:val="28"/>
+        </w:rPr>
+        <w:t xml:space="preserve"> */</w:t>
+      </w:r>
+    </w:p>
+    <w:p>
+      <w:pPr>
+        <w:rPr>
+          <w:sz w:val="28"/>
+          <w:szCs w:val="28"/>
+        </w:rPr>
+      </w:pPr>
+    </w:p>
+    <w:p>
+      <w:pPr>
+        <w:rPr>
+          <w:b/>
+          <w:sz w:val="28"/>
+          <w:szCs w:val="28"/>
+          <w:u w:val="single"/>
+        </w:rPr>
+      </w:pPr>
+    </w:p>
+    <w:p>
+      <w:pPr>
+        <w:rPr>
+          <w:b/>
+          <w:sz w:val="28"/>
+          <w:szCs w:val="28"/>
+          <w:u w:val="single"/>
+        </w:rPr>
+      </w:pPr>
+    </w:p>
+    <w:p>
+      <w:pPr>
+        <w:rPr>
+          <w:b/>
+          <w:sz w:val="28"/>
+          <w:szCs w:val="28"/>
+          <w:u w:val="single"/>
+        </w:rPr>
+      </w:pPr>
+    </w:p>
+    <w:p>
+      <w:pPr>
+        <w:rPr>
+          <w:b/>
+          <w:sz w:val="28"/>
+          <w:szCs w:val="28"/>
+          <w:u w:val="single"/>
+        </w:rPr>
+      </w:pPr>
+    </w:p>
+    <w:p>
+      <w:pPr>
+        <w:rPr>
+          <w:b/>
+          <w:sz w:val="28"/>
+          <w:szCs w:val="28"/>
+          <w:u w:val="single"/>
+        </w:rPr>
+      </w:pPr>
+    </w:p>
+    <w:p>
+      <w:pPr>
+        <w:rPr>
+          <w:b/>
+          <w:sz w:val="28"/>
+          <w:szCs w:val="28"/>
+          <w:u w:val="single"/>
+        </w:rPr>
+      </w:pPr>
+    </w:p>
+    <w:p>
+      <w:pPr>
+        <w:rPr>
+          <w:b/>
+          <w:sz w:val="28"/>
+          <w:szCs w:val="28"/>
+          <w:u w:val="single"/>
+        </w:rPr>
+      </w:pPr>
+    </w:p>
+    <w:p>
+      <w:pPr>
+        <w:rPr>
+          <w:b/>
+          <w:sz w:val="28"/>
+          <w:szCs w:val="28"/>
+          <w:u w:val="single"/>
+        </w:rPr>
+      </w:pPr>
+    </w:p>
+    <w:p>
+      <w:pPr>
+        <w:rPr>
+          <w:b/>
+          <w:sz w:val="28"/>
+          <w:szCs w:val="28"/>
+          <w:u w:val="single"/>
+        </w:rPr>
+      </w:pPr>
+    </w:p>
+    <w:p>
+      <w:pPr>
+        <w:rPr>
+          <w:b/>
+          <w:sz w:val="28"/>
+          <w:szCs w:val="28"/>
+          <w:u w:val="single"/>
+        </w:rPr>
+      </w:pPr>
+    </w:p>
+    <w:p>
+      <w:pPr>
+        <w:rPr>
+          <w:b/>
+          <w:sz w:val="28"/>
+          <w:szCs w:val="28"/>
+          <w:u w:val="single"/>
+        </w:rPr>
+      </w:pPr>
+    </w:p>
+    <w:p>
+      <w:pPr>
+        <w:rPr>
+          <w:b/>
+          <w:sz w:val="28"/>
+          <w:szCs w:val="28"/>
+          <w:u w:val="single"/>
+        </w:rPr>
+      </w:pPr>
+    </w:p>
+    <w:p>
+      <w:pPr>
+        <w:rPr>
+          <w:b/>
+          <w:sz w:val="28"/>
+          <w:szCs w:val="28"/>
+          <w:u w:val="single"/>
         </w:rPr>
       </w:pPr>
     </w:p>
@@ -1611,7 +2399,7 @@
           <w:u w:val="single"/>
         </w:rPr>
         <w:drawing>
-          <wp:inline distT="0" distB="0" distL="0" distR="0">
+          <wp:inline distT="0" distB="0" distL="0" distR="0" wp14:anchorId="75A776F8" wp14:editId="348BF737">
             <wp:extent cx="1600200" cy="3660300"/>
             <wp:effectExtent l="0" t="0" r="0" b="0"/>
             <wp:docPr id="3" name="Picture 3" descr="Macintosh HD:Users:campbell:Google Drive:School:Winter13:Object-Oriented Programming:OOP Assignments:DSAD-OOP-Assignment-2:Docs:DoorEntryCircuit:RpiGPIO.png"/>
@@ -1628,7 +2416,7 @@
                     </pic:cNvPicPr>
                   </pic:nvPicPr>
                   <pic:blipFill>
-                    <a:blip r:embed="rId8">
+                    <a:blip r:embed="rId11">
                       <a:extLst>
                         <a:ext uri="{28A0092B-C50C-407E-A947-70E740481C1C}">
                           <a14:useLocalDpi xmlns:a14="http://schemas.microsoft.com/office/drawing/2010/main" val="0"/>
@@ -1699,7 +2487,7 @@
           <w:u w:val="single"/>
         </w:rPr>
         <w:drawing>
-          <wp:inline distT="0" distB="0" distL="0" distR="0">
+          <wp:inline distT="0" distB="0" distL="0" distR="0" wp14:anchorId="7897BAD7" wp14:editId="6FE7BD58">
             <wp:extent cx="5029200" cy="3550708"/>
             <wp:effectExtent l="0" t="0" r="0" b="5715"/>
             <wp:docPr id="4" name="Picture 4" descr="Macintosh HD:Users:campbell:Google Drive:School:Winter13:Object-Oriented Programming:OOP Assignments:DSAD-OOP-Assignment-2:Docs:DoorEntryCircuit:Arduino-uno-Pinout.png"/>
@@ -1716,7 +2504,7 @@
                     </pic:cNvPicPr>
                   </pic:nvPicPr>
                   <pic:blipFill>
-                    <a:blip r:embed="rId9">
+                    <a:blip r:embed="rId12">
                       <a:extLst>
                         <a:ext uri="{28A0092B-C50C-407E-A947-70E740481C1C}">
                           <a14:useLocalDpi xmlns:a14="http://schemas.microsoft.com/office/drawing/2010/main" val="0"/>
@@ -1798,13 +2586,144 @@
       <w:proofErr w:type="gramEnd"/>
     </w:p>
     <w:sectPr>
+      <w:footerReference w:type="even" r:id="rId13"/>
+      <w:footerReference w:type="default" r:id="rId14"/>
       <w:pgSz w:w="12240" w:h="15840"/>
       <w:pgMar w:top="1440" w:right="1800" w:bottom="1440" w:left="1800" w:header="708" w:footer="708" w:gutter="0"/>
+      <w:pgNumType w:start="0"/>
       <w:cols w:space="708"/>
+      <w:titlePg/>
       <w:docGrid w:linePitch="360"/>
     </w:sectPr>
   </w:body>
 </w:document>
+</file>
+
+<file path=word/endnotes.xml><?xml version="1.0" encoding="utf-8"?>
+<w:endnotes xmlns:wpc="http://schemas.microsoft.com/office/word/2010/wordprocessingCanvas" xmlns:mo="http://schemas.microsoft.com/office/mac/office/2008/main" xmlns:mc="http://schemas.openxmlformats.org/markup-compatibility/2006" xmlns:mv="urn:schemas-microsoft-com:mac:vml" xmlns:o="urn:schemas-microsoft-com:office:office" xmlns:r="http://schemas.openxmlformats.org/officeDocument/2006/relationships" xmlns:m="http://schemas.openxmlformats.org/officeDocument/2006/math" xmlns:v="urn:schemas-microsoft-com:vml" xmlns:wp14="http://schemas.microsoft.com/office/word/2010/wordprocessingDrawing" xmlns:wp="http://schemas.openxmlformats.org/drawingml/2006/wordprocessingDrawing" xmlns:w10="urn:schemas-microsoft-com:office:word" xmlns:w="http://schemas.openxmlformats.org/wordprocessingml/2006/main" xmlns:w14="http://schemas.microsoft.com/office/word/2010/wordml" xmlns:wpg="http://schemas.microsoft.com/office/word/2010/wordprocessingGroup" xmlns:wpi="http://schemas.microsoft.com/office/word/2010/wordprocessingInk" xmlns:wne="http://schemas.microsoft.com/office/word/2006/wordml" xmlns:wps="http://schemas.microsoft.com/office/word/2010/wordprocessingShape" mc:Ignorable="w14 wp14">
+  <w:endnote w:type="separator" w:id="-1">
+    <w:p>
+      <w:r>
+        <w:separator/>
+      </w:r>
+    </w:p>
+  </w:endnote>
+  <w:endnote w:type="continuationSeparator" w:id="0">
+    <w:p>
+      <w:r>
+        <w:continuationSeparator/>
+      </w:r>
+    </w:p>
+  </w:endnote>
+</w:endnotes>
+</file>
+
+<file path=word/footer1.xml><?xml version="1.0" encoding="utf-8"?>
+<w:ftr xmlns:wpc="http://schemas.microsoft.com/office/word/2010/wordprocessingCanvas" xmlns:mo="http://schemas.microsoft.com/office/mac/office/2008/main" xmlns:mc="http://schemas.openxmlformats.org/markup-compatibility/2006" xmlns:mv="urn:schemas-microsoft-com:mac:vml" xmlns:o="urn:schemas-microsoft-com:office:office" xmlns:r="http://schemas.openxmlformats.org/officeDocument/2006/relationships" xmlns:m="http://schemas.openxmlformats.org/officeDocument/2006/math" xmlns:v="urn:schemas-microsoft-com:vml" xmlns:wp14="http://schemas.microsoft.com/office/word/2010/wordprocessingDrawing" xmlns:wp="http://schemas.openxmlformats.org/drawingml/2006/wordprocessingDrawing" xmlns:w10="urn:schemas-microsoft-com:office:word" xmlns:w="http://schemas.openxmlformats.org/wordprocessingml/2006/main" xmlns:w14="http://schemas.microsoft.com/office/word/2010/wordml" xmlns:wpg="http://schemas.microsoft.com/office/word/2010/wordprocessingGroup" xmlns:wpi="http://schemas.microsoft.com/office/word/2010/wordprocessingInk" xmlns:wne="http://schemas.microsoft.com/office/word/2006/wordml" xmlns:wps="http://schemas.microsoft.com/office/word/2010/wordprocessingShape" mc:Ignorable="w14 wp14">
+  <w:p>
+    <w:pPr>
+      <w:pStyle w:val="Footer"/>
+      <w:framePr w:wrap="around" w:vAnchor="text" w:hAnchor="margin" w:xAlign="right" w:y="1"/>
+      <w:rPr>
+        <w:rStyle w:val="PageNumber"/>
+      </w:rPr>
+    </w:pPr>
+    <w:r>
+      <w:rPr>
+        <w:rStyle w:val="PageNumber"/>
+      </w:rPr>
+      <w:fldChar w:fldCharType="begin"/>
+    </w:r>
+    <w:r>
+      <w:rPr>
+        <w:rStyle w:val="PageNumber"/>
+      </w:rPr>
+      <w:instrText xml:space="preserve">PAGE  </w:instrText>
+    </w:r>
+    <w:r>
+      <w:rPr>
+        <w:rStyle w:val="PageNumber"/>
+      </w:rPr>
+      <w:fldChar w:fldCharType="end"/>
+    </w:r>
+  </w:p>
+  <w:p>
+    <w:pPr>
+      <w:pStyle w:val="Footer"/>
+      <w:ind w:right="360"/>
+    </w:pPr>
+  </w:p>
+</w:ftr>
+</file>
+
+<file path=word/footer2.xml><?xml version="1.0" encoding="utf-8"?>
+<w:ftr xmlns:wpc="http://schemas.microsoft.com/office/word/2010/wordprocessingCanvas" xmlns:mo="http://schemas.microsoft.com/office/mac/office/2008/main" xmlns:mc="http://schemas.openxmlformats.org/markup-compatibility/2006" xmlns:mv="urn:schemas-microsoft-com:mac:vml" xmlns:o="urn:schemas-microsoft-com:office:office" xmlns:r="http://schemas.openxmlformats.org/officeDocument/2006/relationships" xmlns:m="http://schemas.openxmlformats.org/officeDocument/2006/math" xmlns:v="urn:schemas-microsoft-com:vml" xmlns:wp14="http://schemas.microsoft.com/office/word/2010/wordprocessingDrawing" xmlns:wp="http://schemas.openxmlformats.org/drawingml/2006/wordprocessingDrawing" xmlns:w10="urn:schemas-microsoft-com:office:word" xmlns:w="http://schemas.openxmlformats.org/wordprocessingml/2006/main" xmlns:w14="http://schemas.microsoft.com/office/word/2010/wordml" xmlns:wpg="http://schemas.microsoft.com/office/word/2010/wordprocessingGroup" xmlns:wpi="http://schemas.microsoft.com/office/word/2010/wordprocessingInk" xmlns:wne="http://schemas.microsoft.com/office/word/2006/wordml" xmlns:wps="http://schemas.microsoft.com/office/word/2010/wordprocessingShape" mc:Ignorable="w14 wp14">
+  <w:p>
+    <w:pPr>
+      <w:pStyle w:val="Footer"/>
+      <w:framePr w:wrap="around" w:vAnchor="text" w:hAnchor="margin" w:xAlign="right" w:y="1"/>
+      <w:rPr>
+        <w:rStyle w:val="PageNumber"/>
+      </w:rPr>
+    </w:pPr>
+    <w:r>
+      <w:rPr>
+        <w:rStyle w:val="PageNumber"/>
+      </w:rPr>
+      <w:fldChar w:fldCharType="begin"/>
+    </w:r>
+    <w:r>
+      <w:rPr>
+        <w:rStyle w:val="PageNumber"/>
+      </w:rPr>
+      <w:instrText xml:space="preserve">PAGE  </w:instrText>
+    </w:r>
+    <w:r>
+      <w:rPr>
+        <w:rStyle w:val="PageNumber"/>
+      </w:rPr>
+      <w:fldChar w:fldCharType="separate"/>
+    </w:r>
+    <w:r>
+      <w:rPr>
+        <w:rStyle w:val="PageNumber"/>
+        <w:noProof/>
+      </w:rPr>
+      <w:t>1</w:t>
+    </w:r>
+    <w:r>
+      <w:rPr>
+        <w:rStyle w:val="PageNumber"/>
+      </w:rPr>
+      <w:fldChar w:fldCharType="end"/>
+    </w:r>
+  </w:p>
+  <w:p>
+    <w:pPr>
+      <w:pStyle w:val="Footer"/>
+      <w:ind w:right="360"/>
+    </w:pPr>
+  </w:p>
+</w:ftr>
+</file>
+
+<file path=word/footnotes.xml><?xml version="1.0" encoding="utf-8"?>
+<w:footnotes xmlns:wpc="http://schemas.microsoft.com/office/word/2010/wordprocessingCanvas" xmlns:mo="http://schemas.microsoft.com/office/mac/office/2008/main" xmlns:mc="http://schemas.openxmlformats.org/markup-compatibility/2006" xmlns:mv="urn:schemas-microsoft-com:mac:vml" xmlns:o="urn:schemas-microsoft-com:office:office" xmlns:r="http://schemas.openxmlformats.org/officeDocument/2006/relationships" xmlns:m="http://schemas.openxmlformats.org/officeDocument/2006/math" xmlns:v="urn:schemas-microsoft-com:vml" xmlns:wp14="http://schemas.microsoft.com/office/word/2010/wordprocessingDrawing" xmlns:wp="http://schemas.openxmlformats.org/drawingml/2006/wordprocessingDrawing" xmlns:w10="urn:schemas-microsoft-com:office:word" xmlns:w="http://schemas.openxmlformats.org/wordprocessingml/2006/main" xmlns:w14="http://schemas.microsoft.com/office/word/2010/wordml" xmlns:wpg="http://schemas.microsoft.com/office/word/2010/wordprocessingGroup" xmlns:wpi="http://schemas.microsoft.com/office/word/2010/wordprocessingInk" xmlns:wne="http://schemas.microsoft.com/office/word/2006/wordml" xmlns:wps="http://schemas.microsoft.com/office/word/2010/wordprocessingShape" mc:Ignorable="w14 wp14">
+  <w:footnote w:type="separator" w:id="-1">
+    <w:p>
+      <w:r>
+        <w:separator/>
+      </w:r>
+    </w:p>
+  </w:footnote>
+  <w:footnote w:type="continuationSeparator" w:id="0">
+    <w:p>
+      <w:r>
+        <w:continuationSeparator/>
+      </w:r>
+    </w:p>
+  </w:footnote>
+</w:footnotes>
 </file>
 
 <file path=word/numbering.xml><?xml version="1.0" encoding="utf-8"?>
@@ -2381,6 +3300,35 @@
       <w:contextualSpacing/>
     </w:pPr>
   </w:style>
+  <w:style w:type="paragraph" w:styleId="Footer">
+    <w:name w:val="footer"/>
+    <w:basedOn w:val="Normal"/>
+    <w:link w:val="FooterChar"/>
+    <w:uiPriority w:val="99"/>
+    <w:unhideWhenUsed/>
+    <w:rsid w:val="00C972AF"/>
+    <w:pPr>
+      <w:tabs>
+        <w:tab w:val="center" w:pos="4320"/>
+        <w:tab w:val="right" w:pos="8640"/>
+      </w:tabs>
+    </w:pPr>
+  </w:style>
+  <w:style w:type="character" w:customStyle="1" w:styleId="FooterChar">
+    <w:name w:val="Footer Char"/>
+    <w:basedOn w:val="DefaultParagraphFont"/>
+    <w:link w:val="Footer"/>
+    <w:uiPriority w:val="99"/>
+    <w:rsid w:val="00C972AF"/>
+  </w:style>
+  <w:style w:type="character" w:styleId="PageNumber">
+    <w:name w:val="page number"/>
+    <w:basedOn w:val="DefaultParagraphFont"/>
+    <w:uiPriority w:val="99"/>
+    <w:semiHidden/>
+    <w:unhideWhenUsed/>
+    <w:rsid w:val="00C972AF"/>
+  </w:style>
 </w:styles>
 </file>
 
@@ -2604,6 +3552,35 @@
       <w:ind w:left="720"/>
       <w:contextualSpacing/>
     </w:pPr>
+  </w:style>
+  <w:style w:type="paragraph" w:styleId="Footer">
+    <w:name w:val="footer"/>
+    <w:basedOn w:val="Normal"/>
+    <w:link w:val="FooterChar"/>
+    <w:uiPriority w:val="99"/>
+    <w:unhideWhenUsed/>
+    <w:rsid w:val="00C972AF"/>
+    <w:pPr>
+      <w:tabs>
+        <w:tab w:val="center" w:pos="4320"/>
+        <w:tab w:val="right" w:pos="8640"/>
+      </w:tabs>
+    </w:pPr>
+  </w:style>
+  <w:style w:type="character" w:customStyle="1" w:styleId="FooterChar">
+    <w:name w:val="Footer Char"/>
+    <w:basedOn w:val="DefaultParagraphFont"/>
+    <w:link w:val="Footer"/>
+    <w:uiPriority w:val="99"/>
+    <w:rsid w:val="00C972AF"/>
+  </w:style>
+  <w:style w:type="character" w:styleId="PageNumber">
+    <w:name w:val="page number"/>
+    <w:basedOn w:val="DefaultParagraphFont"/>
+    <w:uiPriority w:val="99"/>
+    <w:semiHidden/>
+    <w:unhideWhenUsed/>
+    <w:rsid w:val="00C972AF"/>
   </w:style>
 </w:styles>
 </file>
@@ -2926,4 +3903,16 @@
   </a:objectDefaults>
   <a:extraClrSchemeLst/>
 </a:theme>
+</file>
+
+<file path=customXml/item1.xml><?xml version="1.0" encoding="utf-8"?>
+<b:Sources xmlns:b="http://schemas.openxmlformats.org/officeDocument/2006/bibliography" xmlns="http://schemas.openxmlformats.org/officeDocument/2006/bibliography" SelectedStyle="/APA.XSL" StyleName="APA"/>
+</file>
+
+<file path=customXml/itemProps1.xml><?xml version="1.0" encoding="utf-8"?>
+<ds:datastoreItem xmlns:ds="http://schemas.openxmlformats.org/officeDocument/2006/customXml" ds:itemID="{DA3E97E9-8B00-A046-8A23-72A55A33DDC2}">
+  <ds:schemaRefs>
+    <ds:schemaRef ds:uri="http://schemas.openxmlformats.org/officeDocument/2006/bibliography"/>
+  </ds:schemaRefs>
+</ds:datastoreItem>
 </file>
</xml_diff>